<commit_message>
format of docx update
</commit_message>
<xml_diff>
--- a/resources/1.docx
+++ b/resources/1.docx
@@ -1555,12 +1555,12 @@
             <wp:anchor allowOverlap="1" behindDoc="1" distB="0" distT="0" distL="0" distR="0" hidden="0" layoutInCell="1" locked="0" relativeHeight="0" simplePos="0">
               <wp:simplePos x="0" y="0"/>
               <wp:positionH relativeFrom="page">
-                <wp:posOffset>493875</wp:posOffset>
+                <wp:posOffset>223838</wp:posOffset>
               </wp:positionH>
               <wp:positionV relativeFrom="page">
-                <wp:posOffset>4763</wp:posOffset>
+                <wp:posOffset>242888</wp:posOffset>
               </wp:positionV>
-              <wp:extent cx="6572250" cy="12182475"/>
+              <wp:extent cx="7134225" cy="10125075"/>
               <wp:effectExtent b="0" l="0" r="0" t="0"/>
               <wp:wrapNone/>
               <wp:docPr id="2" name="" title="Page frame with tab"/>
@@ -1571,7 +1571,7 @@
                     <wpg:grpSpPr>
                       <a:xfrm>
                         <a:off x="2839650" y="176375"/>
-                        <a:ext cx="6572250" cy="12182475"/>
+                        <a:ext cx="7134225" cy="10125075"/>
                         <a:chOff x="2839650" y="176375"/>
                         <a:chExt cx="5012700" cy="7207250"/>
                       </a:xfrm>
@@ -1732,12 +1732,12 @@
             <wp:anchor allowOverlap="1" behindDoc="1" distB="0" distT="0" distL="0" distR="0" hidden="0" layoutInCell="1" locked="0" relativeHeight="0" simplePos="0">
               <wp:simplePos x="0" y="0"/>
               <wp:positionH relativeFrom="page">
-                <wp:posOffset>493875</wp:posOffset>
+                <wp:posOffset>223838</wp:posOffset>
               </wp:positionH>
               <wp:positionV relativeFrom="page">
-                <wp:posOffset>4763</wp:posOffset>
+                <wp:posOffset>242888</wp:posOffset>
               </wp:positionV>
-              <wp:extent cx="6572250" cy="12182475"/>
+              <wp:extent cx="7134225" cy="10125075"/>
               <wp:effectExtent b="0" l="0" r="0" t="0"/>
               <wp:wrapNone/>
               <wp:docPr descr="Page frame with tab" id="2" name="image2.png"/>
@@ -1758,7 +1758,7 @@
                     <pic:spPr>
                       <a:xfrm>
                         <a:off x="0" y="0"/>
-                        <a:ext cx="6572250" cy="12182475"/>
+                        <a:ext cx="7134225" cy="10125075"/>
                       </a:xfrm>
                       <a:prstGeom prst="rect"/>
                       <a:ln/>

</xml_diff>